<commit_message>
add source code of the report
</commit_message>
<xml_diff>
--- a/literature/report_ref1.docx
+++ b/literature/report_ref1.docx
@@ -108,12 +108,16 @@
           <w:lang w:val="fr-FR"/>
         </w:rPr>
       </w:pPr>
+      <w:bookmarkStart w:id="0" w:name="OLE_LINK3"/>
+      <w:bookmarkStart w:id="1" w:name="OLE_LINK4"/>
       <w:r>
         <w:rPr>
           <w:lang w:val="fr-FR"/>
         </w:rPr>
         <w:t>Mohamed Reda Keddar</w:t>
       </w:r>
+      <w:bookmarkEnd w:id="0"/>
+      <w:bookmarkEnd w:id="1"/>
     </w:p>
     <w:p>
       <w:pPr>
@@ -155,13 +159,15 @@
     </w:p>
     <w:p>
       <w:pPr>
-        <w:pStyle w:val="Titre1"/>
+        <w:pStyle w:val="Heading1"/>
       </w:pPr>
       <w:r>
         <w:t>Introduction</w:t>
       </w:r>
     </w:p>
     <w:p>
+      <w:bookmarkStart w:id="2" w:name="_Hlk4777656"/>
+      <w:bookmarkStart w:id="3" w:name="OLE_LINK8"/>
       <w:r>
         <w:t xml:space="preserve">In </w:t>
       </w:r>
@@ -238,13 +244,7 @@
         <w:t xml:space="preserve"> convolutional neural network (CNN) architecture</w:t>
       </w:r>
       <w:r>
-        <w:t xml:space="preserve"> “Inception” </w:t>
-      </w:r>
-      <w:r>
-        <w:t>(V3)</w:t>
-      </w:r>
-      <w:r>
-        <w:t xml:space="preserve"> presented in </w:t>
+        <w:t xml:space="preserve"> “Inception” (V3) presented in </w:t>
       </w:r>
       <w:r>
         <w:fldChar w:fldCharType="begin" w:fldLock="1"/>
@@ -283,12 +283,17 @@
         <w:t xml:space="preserve"> were employed </w:t>
       </w:r>
       <w:r>
-        <w:t xml:space="preserve">to address the imbalanced nature of the used dataset (Camelyon16). </w:t>
-      </w:r>
-    </w:p>
-    <w:p>
-      <w:pPr>
-        <w:pStyle w:val="Titre1"/>
+        <w:t>to address the imbalanced nature of the used dataset (Camelyon16).</w:t>
+      </w:r>
+      <w:bookmarkEnd w:id="2"/>
+      <w:bookmarkEnd w:id="3"/>
+      <w:r>
+        <w:t xml:space="preserve"> </w:t>
+      </w:r>
+    </w:p>
+    <w:p>
+      <w:pPr>
+        <w:pStyle w:val="Heading1"/>
       </w:pPr>
       <w:r>
         <w:t>Methods</w:t>
@@ -296,13 +301,14 @@
     </w:p>
     <w:p>
       <w:pPr>
-        <w:pStyle w:val="Titre2"/>
+        <w:pStyle w:val="Heading2"/>
       </w:pPr>
       <w:r>
         <w:t>Training set sampling</w:t>
       </w:r>
     </w:p>
     <w:p>
+      <w:bookmarkStart w:id="4" w:name="_Hlk4777818"/>
       <w:r>
         <w:t>The authors train</w:t>
       </w:r>
@@ -393,15 +399,18 @@
         <w:t xml:space="preserve"> data augmentations were applied on the tumour patches, such as rotations and image flips.</w:t>
       </w:r>
     </w:p>
-    <w:p>
-      <w:pPr>
-        <w:pStyle w:val="Titre2"/>
+    <w:bookmarkEnd w:id="4"/>
+    <w:p>
+      <w:pPr>
+        <w:pStyle w:val="Heading2"/>
       </w:pPr>
       <w:r>
         <w:t>Training</w:t>
       </w:r>
     </w:p>
     <w:p>
+      <w:bookmarkStart w:id="5" w:name="_Hlk4777933"/>
+      <w:bookmarkStart w:id="6" w:name="OLE_LINK9"/>
       <w:r>
         <w:t xml:space="preserve">The training was done in two phases: the patch-based classification phase and the heatmap-based </w:t>
       </w:r>
@@ -544,6 +553,8 @@
         <w:t>’ performance:</w:t>
       </w:r>
     </w:p>
+    <w:bookmarkEnd w:id="5"/>
+    <w:bookmarkEnd w:id="6"/>
     <w:p>
       <w:pPr>
         <w:rPr>
@@ -553,7 +564,7 @@
     </w:p>
     <w:p>
       <w:pPr>
-        <w:pStyle w:val="Paragraphedeliste"/>
+        <w:pStyle w:val="ListParagraph"/>
         <w:numPr>
           <w:ilvl w:val="0"/>
           <w:numId w:val="6"/>
@@ -562,6 +573,7 @@
           <w:rFonts w:eastAsiaTheme="minorEastAsia"/>
         </w:rPr>
       </w:pPr>
+      <w:bookmarkStart w:id="7" w:name="_Hlk4777989"/>
       <w:r>
         <w:rPr>
           <w:rFonts w:eastAsiaTheme="minorEastAsia"/>
@@ -577,7 +589,7 @@
     </w:p>
     <w:p>
       <w:pPr>
-        <w:pStyle w:val="Paragraphedeliste"/>
+        <w:pStyle w:val="ListParagraph"/>
         <w:numPr>
           <w:ilvl w:val="0"/>
           <w:numId w:val="6"/>
@@ -586,6 +598,9 @@
           <w:rFonts w:eastAsiaTheme="minorEastAsia"/>
         </w:rPr>
       </w:pPr>
+      <w:bookmarkStart w:id="8" w:name="_Hlk4778005"/>
+      <w:bookmarkStart w:id="9" w:name="OLE_LINK10"/>
+      <w:bookmarkEnd w:id="7"/>
       <w:r>
         <w:rPr>
           <w:rFonts w:eastAsiaTheme="minorEastAsia"/>
@@ -593,9 +608,11 @@
         <w:t>Pre-training the model on ImageNet image recognition</w:t>
       </w:r>
     </w:p>
-    <w:p>
-      <w:pPr>
-        <w:pStyle w:val="Paragraphedeliste"/>
+    <w:bookmarkEnd w:id="8"/>
+    <w:bookmarkEnd w:id="9"/>
+    <w:p>
+      <w:pPr>
+        <w:pStyle w:val="ListParagraph"/>
         <w:numPr>
           <w:ilvl w:val="0"/>
           <w:numId w:val="6"/>
@@ -613,7 +630,7 @@
     </w:p>
     <w:p>
       <w:pPr>
-        <w:pStyle w:val="Titre1"/>
+        <w:pStyle w:val="Heading1"/>
         <w:rPr>
           <w:rFonts w:eastAsiaTheme="minorEastAsia"/>
         </w:rPr>
@@ -626,6 +643,9 @@
       </w:r>
     </w:p>
     <w:p>
+      <w:bookmarkStart w:id="10" w:name="_Hlk4778134"/>
+      <w:bookmarkStart w:id="11" w:name="OLE_LINK11"/>
+      <w:bookmarkStart w:id="12" w:name="_GoBack"/>
       <w:r>
         <w:t>The authors used the Camelyon16 dataset to train and test their model</w:t>
       </w:r>
@@ -722,8 +742,6 @@
       <w:r>
         <w:t>the models achieved FROCs ranging from 85.5% to 88.5%.</w:t>
       </w:r>
-      <w:bookmarkStart w:id="0" w:name="_GoBack"/>
-      <w:bookmarkEnd w:id="0"/>
     </w:p>
     <w:p/>
     <w:p>
@@ -731,9 +749,12 @@
         <w:t>On the NHO-1 independent dataset, the models achieved an AUC of 97.6%.</w:t>
       </w:r>
     </w:p>
-    <w:p>
-      <w:pPr>
-        <w:pStyle w:val="Titre1"/>
+    <w:bookmarkEnd w:id="10"/>
+    <w:bookmarkEnd w:id="11"/>
+    <w:bookmarkEnd w:id="12"/>
+    <w:p>
+      <w:pPr>
+        <w:pStyle w:val="Heading1"/>
       </w:pPr>
       <w:r>
         <w:t>References</w:t>
@@ -760,6 +781,8 @@
       <w:r>
         <w:fldChar w:fldCharType="separate"/>
       </w:r>
+      <w:bookmarkStart w:id="13" w:name="_Hlk4777227"/>
+      <w:bookmarkStart w:id="14" w:name="OLE_LINK5"/>
       <w:r>
         <w:rPr>
           <w:rFonts w:cs="Times New Roman"/>
@@ -767,6 +790,8 @@
         </w:rPr>
         <w:t>Liu, Yun, Krishna Gadepalli, Mohammad Norouzi, George E. Dahl, Timo Kohlberger, Aleksey Boyko, Subhashini Venugopalan, et al. 2017. “Detecting Cancer Metastases on Gigapixel Pathology Images,” March. http://arxiv.org/abs/1703.02442.</w:t>
       </w:r>
+      <w:bookmarkEnd w:id="13"/>
+      <w:bookmarkEnd w:id="14"/>
     </w:p>
     <w:p>
       <w:pPr>
@@ -780,6 +805,8 @@
           <w:noProof/>
         </w:rPr>
       </w:pPr>
+      <w:bookmarkStart w:id="15" w:name="_Hlk4777468"/>
+      <w:bookmarkStart w:id="16" w:name="OLE_LINK6"/>
       <w:r>
         <w:rPr>
           <w:rFonts w:cs="Times New Roman"/>
@@ -816,12 +843,25 @@
           <w:noProof/>
         </w:rPr>
       </w:pPr>
+      <w:bookmarkStart w:id="17" w:name="_Hlk4777528"/>
+      <w:bookmarkStart w:id="18" w:name="OLE_LINK7"/>
+      <w:bookmarkEnd w:id="15"/>
+      <w:bookmarkEnd w:id="16"/>
       <w:r>
         <w:rPr>
           <w:rFonts w:cs="Times New Roman"/>
           <w:noProof/>
         </w:rPr>
-        <w:t>Wang, Dayong, Aditya Khosla, Rishab Gargeya, Humayun Irshad, and Andrew H. Beck. 2016. “Deep Learning for Identifying Metastatic Breast Cancer,” June. https://doi.org/10.1126/science.aat5991.</w:t>
+        <w:t>Wang, Dayong, Aditya Khosla, Rishab Gargeya, Humayun Irshad, and Andrew H. Beck. 2016. “Deep Learning for Identifying Metastatic Breast Cancer,” June. https://doi.org/10.1126/science.aat5991</w:t>
+      </w:r>
+      <w:bookmarkEnd w:id="17"/>
+      <w:bookmarkEnd w:id="18"/>
+      <w:r>
+        <w:rPr>
+          <w:rFonts w:cs="Times New Roman"/>
+          <w:noProof/>
+        </w:rPr>
+        <w:t>.</w:t>
       </w:r>
     </w:p>
     <w:p>
@@ -968,7 +1008,7 @@
     <w:lvl w:ilvl="0">
       <w:start w:val="1"/>
       <w:numFmt w:val="decimal"/>
-      <w:pStyle w:val="Titre1"/>
+      <w:pStyle w:val="Heading1"/>
       <w:lvlText w:val="%1."/>
       <w:lvlJc w:val="left"/>
       <w:pPr>
@@ -981,7 +1021,7 @@
     <w:lvl w:ilvl="1">
       <w:start w:val="1"/>
       <w:numFmt w:val="decimal"/>
-      <w:pStyle w:val="Titre2"/>
+      <w:pStyle w:val="Heading2"/>
       <w:lvlText w:val="%1.%2."/>
       <w:lvlJc w:val="left"/>
       <w:pPr>
@@ -1508,7 +1548,7 @@
     </w:rPrDefault>
     <w:pPrDefault/>
   </w:docDefaults>
-  <w:latentStyles w:defLockedState="0" w:defUIPriority="99" w:defSemiHidden="0" w:defUnhideWhenUsed="0" w:defQFormat="0" w:count="375">
+  <w:latentStyles w:defLockedState="0" w:defUIPriority="99" w:defSemiHidden="0" w:defUnhideWhenUsed="0" w:defQFormat="0" w:count="376">
     <w:lsdException w:name="Normal" w:uiPriority="0" w:qFormat="1"/>
     <w:lsdException w:name="heading 1" w:uiPriority="9" w:qFormat="1"/>
     <w:lsdException w:name="heading 2" w:semiHidden="1" w:uiPriority="9" w:unhideWhenUsed="1" w:qFormat="1"/>
@@ -1614,7 +1654,6 @@
     <w:lsdException w:name="HTML Sample" w:semiHidden="1" w:unhideWhenUsed="1"/>
     <w:lsdException w:name="HTML Typewriter" w:semiHidden="1" w:unhideWhenUsed="1"/>
     <w:lsdException w:name="HTML Variable" w:semiHidden="1" w:unhideWhenUsed="1"/>
-    <w:lsdException w:name="Normal Table" w:semiHidden="1" w:unhideWhenUsed="1"/>
     <w:lsdException w:name="annotation subject" w:semiHidden="1" w:unhideWhenUsed="1"/>
     <w:lsdException w:name="No List" w:semiHidden="1" w:unhideWhenUsed="1"/>
     <w:lsdException w:name="Outline List 1" w:semiHidden="1" w:unhideWhenUsed="1"/>
@@ -1661,10 +1700,8 @@
     <w:lsdException w:name="Table Subtle 2" w:semiHidden="1" w:unhideWhenUsed="1"/>
     <w:lsdException w:name="Table Web 1" w:semiHidden="1" w:unhideWhenUsed="1"/>
     <w:lsdException w:name="Table Web 2" w:semiHidden="1" w:unhideWhenUsed="1"/>
-    <w:lsdException w:name="Table Web 3" w:semiHidden="1" w:unhideWhenUsed="1"/>
     <w:lsdException w:name="Balloon Text" w:semiHidden="1" w:unhideWhenUsed="1"/>
     <w:lsdException w:name="Table Grid" w:uiPriority="39"/>
-    <w:lsdException w:name="Table Theme" w:semiHidden="1" w:unhideWhenUsed="1"/>
     <w:lsdException w:name="Placeholder Text" w:semiHidden="1"/>
     <w:lsdException w:name="No Spacing" w:uiPriority="1" w:qFormat="1"/>
     <w:lsdException w:name="Light Shading" w:uiPriority="60"/>
@@ -1882,6 +1919,7 @@
     <w:lsdException w:name="List Table 7 Colorful Accent 6" w:uiPriority="52"/>
     <w:lsdException w:name="Mention" w:semiHidden="1" w:unhideWhenUsed="1"/>
     <w:lsdException w:name="Smart Hyperlink" w:semiHidden="1" w:unhideWhenUsed="1"/>
+    <w:lsdException w:name="Smart Link" w:semiHidden="1" w:unhideWhenUsed="1"/>
   </w:latentStyles>
   <w:style w:type="paragraph" w:default="1" w:styleId="Normal">
     <w:name w:val="Normal"/>
@@ -1894,11 +1932,11 @@
       <w:rFonts w:ascii="Times New Roman" w:hAnsi="Times New Roman"/>
     </w:rPr>
   </w:style>
-  <w:style w:type="paragraph" w:styleId="Titre1">
+  <w:style w:type="paragraph" w:styleId="Heading1">
     <w:name w:val="heading 1"/>
     <w:basedOn w:val="Normal"/>
     <w:next w:val="Normal"/>
-    <w:link w:val="Titre1Car"/>
+    <w:link w:val="Heading1Char"/>
     <w:uiPriority w:val="9"/>
     <w:qFormat/>
     <w:rsid w:val="00EA5333"/>
@@ -1919,11 +1957,11 @@
       <w:szCs w:val="32"/>
     </w:rPr>
   </w:style>
-  <w:style w:type="paragraph" w:styleId="Titre2">
+  <w:style w:type="paragraph" w:styleId="Heading2">
     <w:name w:val="heading 2"/>
     <w:basedOn w:val="Normal"/>
     <w:next w:val="Normal"/>
-    <w:link w:val="Titre2Car"/>
+    <w:link w:val="Heading2Char"/>
     <w:autoRedefine/>
     <w:uiPriority w:val="9"/>
     <w:unhideWhenUsed/>
@@ -1947,12 +1985,13 @@
       <w:szCs w:val="26"/>
     </w:rPr>
   </w:style>
-  <w:style w:type="character" w:default="1" w:styleId="Policepardfaut">
+  <w:style w:type="character" w:default="1" w:styleId="DefaultParagraphFont">
     <w:name w:val="Default Paragraph Font"/>
     <w:uiPriority w:val="1"/>
+    <w:semiHidden/>
     <w:unhideWhenUsed/>
   </w:style>
-  <w:style w:type="table" w:default="1" w:styleId="TableauNormal">
+  <w:style w:type="table" w:default="1" w:styleId="TableNormal">
     <w:name w:val="Normal Table"/>
     <w:uiPriority w:val="99"/>
     <w:semiHidden/>
@@ -1967,16 +2006,16 @@
       </w:tblCellMar>
     </w:tblPr>
   </w:style>
-  <w:style w:type="numbering" w:default="1" w:styleId="Aucuneliste">
+  <w:style w:type="numbering" w:default="1" w:styleId="NoList">
     <w:name w:val="No List"/>
     <w:uiPriority w:val="99"/>
     <w:semiHidden/>
     <w:unhideWhenUsed/>
   </w:style>
-  <w:style w:type="character" w:customStyle="1" w:styleId="Titre1Car">
-    <w:name w:val="Titre 1 Car"/>
-    <w:basedOn w:val="Policepardfaut"/>
-    <w:link w:val="Titre1"/>
+  <w:style w:type="character" w:customStyle="1" w:styleId="Heading1Char">
+    <w:name w:val="Heading 1 Char"/>
+    <w:basedOn w:val="DefaultParagraphFont"/>
+    <w:link w:val="Heading1"/>
     <w:uiPriority w:val="9"/>
     <w:rsid w:val="00EA5333"/>
     <w:rPr>
@@ -1986,10 +2025,10 @@
       <w:szCs w:val="32"/>
     </w:rPr>
   </w:style>
-  <w:style w:type="character" w:customStyle="1" w:styleId="Titre2Car">
-    <w:name w:val="Titre 2 Car"/>
-    <w:basedOn w:val="Policepardfaut"/>
-    <w:link w:val="Titre2"/>
+  <w:style w:type="character" w:customStyle="1" w:styleId="Heading2Char">
+    <w:name w:val="Heading 2 Char"/>
+    <w:basedOn w:val="DefaultParagraphFont"/>
+    <w:link w:val="Heading2"/>
     <w:uiPriority w:val="9"/>
     <w:rsid w:val="00EA5333"/>
     <w:rPr>
@@ -1999,7 +2038,7 @@
       <w:szCs w:val="26"/>
     </w:rPr>
   </w:style>
-  <w:style w:type="paragraph" w:styleId="Paragraphedeliste">
+  <w:style w:type="paragraph" w:styleId="ListParagraph">
     <w:name w:val="List Paragraph"/>
     <w:basedOn w:val="Normal"/>
     <w:uiPriority w:val="34"/>
@@ -2010,9 +2049,9 @@
       <w:contextualSpacing/>
     </w:pPr>
   </w:style>
-  <w:style w:type="character" w:styleId="Textedelespacerserv">
+  <w:style w:type="character" w:styleId="PlaceholderText">
     <w:name w:val="Placeholder Text"/>
-    <w:basedOn w:val="Policepardfaut"/>
+    <w:basedOn w:val="DefaultParagraphFont"/>
     <w:uiPriority w:val="99"/>
     <w:semiHidden/>
     <w:rsid w:val="006569AF"/>
@@ -2289,7 +2328,7 @@
 </file>
 
 <file path=customXml/itemProps1.xml><?xml version="1.0" encoding="utf-8"?>
-<ds:datastoreItem xmlns:ds="http://schemas.openxmlformats.org/officeDocument/2006/customXml" ds:itemID="{2C36AEC5-8B98-6C47-8777-0AADFE5FC966}">
+<ds:datastoreItem xmlns:ds="http://schemas.openxmlformats.org/officeDocument/2006/customXml" ds:itemID="{476A7F52-F1A2-4343-9705-7D569D6EAF2B}">
   <ds:schemaRefs>
     <ds:schemaRef ds:uri="http://schemas.openxmlformats.org/officeDocument/2006/bibliography"/>
   </ds:schemaRefs>

</xml_diff>